<commit_message>
Correção e formatação dos exercícios
</commit_message>
<xml_diff>
--- a/Atividade_JAVA/Resolva2.docx
+++ b/Atividade_JAVA/Resolva2.docx
@@ -14,8 +14,6 @@
           <w:szCs w:val="28"/>
         </w:rPr>
       </w:pPr>
-      <w:bookmarkStart w:id="0" w:name="_GoBack"/>
-      <w:bookmarkEnd w:id="0"/>
       <w:r>
         <w:rPr>
           <w:rFonts w:ascii="Arial" w:hAnsi="Arial" w:cs="Arial"/>
@@ -583,6 +581,19 @@
           <w:rFonts w:ascii="Arial" w:hAnsi="Arial" w:cs="Arial"/>
         </w:rPr>
         <w:t xml:space="preserve"> sexo feminino: peso ideal = (62.1 * altura) - 44.7</w:t>
+      </w:r>
+    </w:p>
+    <w:p>
+      <w:pPr>
+        <w:rPr>
+          <w:rFonts w:ascii="Arial" w:hAnsi="Arial" w:cs="Arial"/>
+        </w:rPr>
+      </w:pPr>
+      <w:r>
+        <w:rPr>
+          <w:rFonts w:ascii="Arial" w:hAnsi="Arial" w:cs="Arial"/>
+        </w:rPr>
+        <w:br w:type="page"/>
       </w:r>
     </w:p>
     <w:p>
@@ -866,8 +877,11 @@
         <w:jc w:val="both"/>
         <w:rPr>
           <w:rFonts w:ascii="Arial" w:hAnsi="Arial" w:cs="Arial"/>
-        </w:rPr>
-      </w:pPr>
+          <w:u w:val="single"/>
+        </w:rPr>
+      </w:pPr>
+      <w:bookmarkStart w:id="0" w:name="_GoBack"/>
+      <w:bookmarkEnd w:id="0"/>
     </w:p>
     <w:sectPr>
       <w:headerReference w:type="default" r:id="rId7"/>
@@ -978,7 +992,7 @@
             </wp:anchor>
           </w:drawing>
         </mc:Choice>
-        <mc:Fallback xmlns:a14="http://schemas.microsoft.com/office/drawing/2010/main" xmlns:pic="http://schemas.openxmlformats.org/drawingml/2006/picture" xmlns:a="http://schemas.openxmlformats.org/drawingml/2006/main" xmlns:w16="http://schemas.microsoft.com/office/word/2018/wordml" xmlns:w16cex="http://schemas.microsoft.com/office/word/2018/wordml/cex">
+        <mc:Fallback xmlns:w16cex="http://schemas.microsoft.com/office/word/2018/wordml/cex" xmlns:w16="http://schemas.microsoft.com/office/word/2018/wordml" xmlns:a="http://schemas.openxmlformats.org/drawingml/2006/main" xmlns:pic="http://schemas.openxmlformats.org/drawingml/2006/picture" xmlns:a14="http://schemas.microsoft.com/office/drawing/2010/main">
           <w:pict>
             <v:line id="Conector Reto 23" style="position:absolute;z-index:251661312;visibility:visible;mso-wrap-style:square;mso-wrap-distance-left:9pt;mso-wrap-distance-top:0;mso-wrap-distance-right:9pt;mso-wrap-distance-bottom:0;mso-position-horizontal:absolute;mso-position-horizontal-relative:text;mso-position-vertical:absolute;mso-position-vertical-relative:text" o:spid="_x0000_s1026" strokecolor="black [3200]" from="5.55pt,58.15pt" to="424.35pt,58.15pt" w14:anchorId="5C1696CC" o:gfxdata="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"/>
           </w:pict>

</xml_diff>